<commit_message>
For prediction part of paper, I completed the methodology, model selection, and predicted probabilities sections
</commit_message>
<xml_diff>
--- a/write-up draft.docx
+++ b/write-up draft.docx
@@ -1411,6 +1411,12 @@
         <w:t xml:space="preserve"> </w:t>
       </w:r>
       <w:r>
+        <w:t>The minimum and maximum ages in the sample are 18 and 101, respectively. The minimum and maximum incomes in the sample are $30,000 and $120,000, respectively.</w:t>
+      </w:r>
+      <w:r>
+        <w:t xml:space="preserve"> </w:t>
+      </w:r>
+      <w:r>
         <w:t>Compared to the average American, Starbucks members in this sample are older, have higher incomes, and are more likely to be males.</w:t>
       </w:r>
     </w:p>
@@ -1509,6 +1515,15 @@
       </w:r>
       <w:r>
         <w:t>, for which I train two distinct models.</w:t>
+      </w:r>
+      <w:r>
+        <w:t xml:space="preserve"> Offer completion is </w:t>
+      </w:r>
+      <w:r>
+        <w:t xml:space="preserve">predicted conditional on offer receipt, not </w:t>
+      </w:r>
+      <w:r>
+        <w:t>on offer viewing.</w:t>
       </w:r>
     </w:p>
     <w:p>
@@ -5143,25 +5158,13 @@
           <w:szCs w:val="32"/>
         </w:rPr>
       </w:pPr>
-    </w:p>
-    <w:p>
-      <w:pPr>
-        <w:pStyle w:val="Standard"/>
+      <w:r>
         <w:rPr>
           <w:b/>
           <w:bCs/>
           <w:sz w:val="32"/>
           <w:szCs w:val="32"/>
         </w:rPr>
-      </w:pPr>
-      <w:r>
-        <w:rPr>
-          <w:b/>
-          <w:bCs/>
-          <w:sz w:val="32"/>
-          <w:szCs w:val="32"/>
-        </w:rPr>
-        <w:lastRenderedPageBreak/>
         <w:t>Causal Effects of Promotions</w:t>
       </w:r>
     </w:p>
@@ -6691,7 +6694,6 @@
               <w:rPr>
                 <w:i/>
               </w:rPr>
-              <w:lastRenderedPageBreak/>
               <w:t>Table 6: Effects of Receiving Offers</w:t>
             </w:r>
           </w:p>
@@ -12525,45 +12527,30 @@
     <w:p>
       <w:pPr>
         <w:pStyle w:val="Standard"/>
+      </w:pPr>
+    </w:p>
+    <w:p>
+      <w:pPr>
+        <w:pStyle w:val="Standard"/>
+      </w:pPr>
+    </w:p>
+    <w:p>
+      <w:pPr>
+        <w:pStyle w:val="Standard"/>
+      </w:pPr>
+    </w:p>
+    <w:p>
+      <w:pPr>
+        <w:pStyle w:val="Standard"/>
         <w:rPr>
           <w:i/>
         </w:rPr>
       </w:pPr>
       <w:r>
         <w:rPr>
-          <w:noProof/>
+          <w:i/>
         </w:rPr>
         <w:lastRenderedPageBreak/>
-        <w:pict>
-          <v:shapetype id="_x0000_t75" coordsize="21600,21600" o:spt="75" o:preferrelative="t" path="m@4@5l@4@11@9@11@9@5xe" filled="f" stroked="f">
-            <v:stroke joinstyle="miter"/>
-            <v:formulas>
-              <v:f eqn="if lineDrawn pixelLineWidth 0"/>
-              <v:f eqn="sum @0 1 0"/>
-              <v:f eqn="sum 0 0 @1"/>
-              <v:f eqn="prod @2 1 2"/>
-              <v:f eqn="prod @3 21600 pixelWidth"/>
-              <v:f eqn="prod @3 21600 pixelHeight"/>
-              <v:f eqn="sum @0 0 1"/>
-              <v:f eqn="prod @6 1 2"/>
-              <v:f eqn="prod @7 21600 pixelWidth"/>
-              <v:f eqn="sum @8 21600 0"/>
-              <v:f eqn="prod @7 21600 pixelHeight"/>
-              <v:f eqn="sum @10 21600 0"/>
-            </v:formulas>
-            <v:path o:extrusionok="f" gradientshapeok="t" o:connecttype="rect"/>
-            <o:lock v:ext="edit" aspectratio="t"/>
-          </v:shapetype>
-          <v:shape id="_x0000_s1027" type="#_x0000_t75" style="position:absolute;margin-left:0;margin-top:0;width:529pt;height:529pt;z-index:-251657216;mso-position-horizontal:center;mso-position-horizontal-relative:margin;mso-position-vertical:center;mso-position-vertical-relative:margin;mso-width-relative:page;mso-height-relative:page" wrapcoords="-33 0 -33 21567 21600 21567 21600 0 -33 0">
-            <v:imagedata r:id="rId6" o:title="cv"/>
-            <w10:wrap type="square" anchorx="margin" anchory="margin"/>
-          </v:shape>
-        </w:pict>
-      </w:r>
-      <w:r>
-        <w:rPr>
-          <w:i/>
-        </w:rPr>
         <w:t>Figure 1: Cross-Validation Performance</w:t>
       </w:r>
       <w:r>
@@ -12594,6 +12581,12 @@
     <w:p>
       <w:pPr>
         <w:pStyle w:val="Standard"/>
+      </w:pPr>
+    </w:p>
+    <w:p>
+      <w:pPr>
+        <w:pStyle w:val="Standard"/>
+        <w:jc w:val="center"/>
         <w:rPr>
           <w:i/>
         </w:rPr>
@@ -12606,54 +12599,68 @@
           <w:i/>
         </w:rPr>
       </w:pPr>
-    </w:p>
-    <w:p>
-      <w:pPr>
-        <w:pStyle w:val="Standard"/>
-        <w:jc w:val="center"/>
-      </w:pPr>
-    </w:p>
-    <w:p>
-      <w:pPr>
-        <w:pStyle w:val="Standard"/>
-      </w:pPr>
-    </w:p>
-    <w:p>
-      <w:pPr>
-        <w:pStyle w:val="Standard"/>
-      </w:pPr>
-    </w:p>
-    <w:p>
-      <w:pPr>
-        <w:pStyle w:val="Standard"/>
+      <w:r>
         <w:rPr>
           <w:i/>
+          <w:noProof/>
+          <w:lang w:eastAsia="en-US" w:bidi="ar-SA"/>
         </w:rPr>
-      </w:pPr>
-    </w:p>
-    <w:p>
-      <w:pPr>
-        <w:pStyle w:val="Standard"/>
-        <w:rPr>
-          <w:i/>
-        </w:rPr>
-      </w:pPr>
-    </w:p>
-    <w:p>
-      <w:pPr>
-        <w:pStyle w:val="Standard"/>
-        <w:rPr>
-          <w:i/>
-        </w:rPr>
-      </w:pPr>
-    </w:p>
-    <w:p>
-      <w:pPr>
-        <w:pStyle w:val="Standard"/>
-        <w:rPr>
-          <w:i/>
-        </w:rPr>
-      </w:pPr>
+        <w:drawing>
+          <wp:anchor distT="0" distB="0" distL="114300" distR="114300" simplePos="0" relativeHeight="251658240" behindDoc="0" locked="0" layoutInCell="1" allowOverlap="1">
+            <wp:simplePos x="0" y="0"/>
+            <wp:positionH relativeFrom="margin">
+              <wp:posOffset>146050</wp:posOffset>
+            </wp:positionH>
+            <wp:positionV relativeFrom="margin">
+              <wp:posOffset>386715</wp:posOffset>
+            </wp:positionV>
+            <wp:extent cx="6032500" cy="7842250"/>
+            <wp:effectExtent l="0" t="0" r="6350" b="6350"/>
+            <wp:wrapSquare wrapText="bothSides"/>
+            <wp:docPr id="10" name="Picture 10"/>
+            <wp:cNvGraphicFramePr>
+              <a:graphicFrameLocks xmlns:a="http://schemas.openxmlformats.org/drawingml/2006/main" noChangeAspect="1"/>
+            </wp:cNvGraphicFramePr>
+            <a:graphic xmlns:a="http://schemas.openxmlformats.org/drawingml/2006/main">
+              <a:graphicData uri="http://schemas.openxmlformats.org/drawingml/2006/picture">
+                <pic:pic xmlns:pic="http://schemas.openxmlformats.org/drawingml/2006/picture">
+                  <pic:nvPicPr>
+                    <pic:cNvPr id="10" name="cv.png"/>
+                    <pic:cNvPicPr/>
+                  </pic:nvPicPr>
+                  <pic:blipFill>
+                    <a:blip r:embed="rId6" cstate="print">
+                      <a:extLst>
+                        <a:ext uri="{28A0092B-C50C-407E-A947-70E740481C1C}">
+                          <a14:useLocalDpi xmlns:a14="http://schemas.microsoft.com/office/drawing/2010/main" val="0"/>
+                        </a:ext>
+                      </a:extLst>
+                    </a:blip>
+                    <a:stretch>
+                      <a:fillRect/>
+                    </a:stretch>
+                  </pic:blipFill>
+                  <pic:spPr>
+                    <a:xfrm>
+                      <a:off x="0" y="0"/>
+                      <a:ext cx="6032500" cy="7842250"/>
+                    </a:xfrm>
+                    <a:prstGeom prst="rect">
+                      <a:avLst/>
+                    </a:prstGeom>
+                  </pic:spPr>
+                </pic:pic>
+              </a:graphicData>
+            </a:graphic>
+            <wp14:sizeRelH relativeFrom="margin">
+              <wp14:pctWidth>0</wp14:pctWidth>
+            </wp14:sizeRelH>
+            <wp14:sizeRelV relativeFrom="margin">
+              <wp14:pctHeight>0</wp14:pctHeight>
+            </wp14:sizeRelV>
+          </wp:anchor>
+        </w:drawing>
+      </w:r>
     </w:p>
     <w:p>
       <w:pPr>
@@ -14852,11 +14859,6 @@
     <w:p>
       <w:pPr>
         <w:pStyle w:val="Standard"/>
-      </w:pPr>
-    </w:p>
-    <w:p>
-      <w:pPr>
-        <w:pStyle w:val="Standard"/>
         <w:rPr>
           <w:b/>
           <w:iCs/>
@@ -14867,110 +14869,1865 @@
           <w:b/>
           <w:iCs/>
         </w:rPr>
-        <w:t>Results</w:t>
-      </w:r>
-    </w:p>
-    <w:p>
-      <w:pPr>
-        <w:pStyle w:val="Standard"/>
-      </w:pPr>
-      <w:r>
-        <w:t>I estimated marginal effects of each variable and offer to explore</w:t>
-      </w:r>
-      <w:r>
-        <w:t xml:space="preserve"> the extent to which member characteristics predict the likelihood a </w:t>
-      </w:r>
-      <w:r>
-        <w:t>member will view and complete each</w:t>
-      </w:r>
-      <w:r>
-        <w:t xml:space="preserve"> offer. </w:t>
-      </w:r>
-    </w:p>
-    <w:p>
-      <w:pPr>
-        <w:pStyle w:val="Standard"/>
-      </w:pPr>
-    </w:p>
-    <w:p>
-      <w:pPr>
-        <w:pStyle w:val="Standard"/>
-      </w:pPr>
-    </w:p>
-    <w:p>
-      <w:pPr>
-        <w:pStyle w:val="Standard"/>
-      </w:pPr>
-    </w:p>
-    <w:p>
-      <w:pPr>
-        <w:pStyle w:val="Standard"/>
-      </w:pPr>
-    </w:p>
-    <w:p>
-      <w:pPr>
-        <w:pStyle w:val="Standard"/>
-      </w:pPr>
-    </w:p>
-    <w:p>
-      <w:pPr>
-        <w:pStyle w:val="Standard"/>
-      </w:pPr>
-    </w:p>
-    <w:p>
-      <w:pPr>
-        <w:pStyle w:val="Standard"/>
-      </w:pPr>
-    </w:p>
-    <w:p>
-      <w:pPr>
-        <w:pStyle w:val="Standard"/>
-      </w:pPr>
-    </w:p>
-    <w:p>
-      <w:pPr>
-        <w:pStyle w:val="Standard"/>
-      </w:pPr>
-    </w:p>
-    <w:p>
-      <w:pPr>
-        <w:pStyle w:val="Standard"/>
-      </w:pPr>
-    </w:p>
-    <w:p>
-      <w:pPr>
-        <w:pStyle w:val="Standard"/>
-      </w:pPr>
-    </w:p>
-    <w:p>
-      <w:pPr>
-        <w:pStyle w:val="Standard"/>
-      </w:pPr>
-    </w:p>
-    <w:p>
-      <w:pPr>
-        <w:pStyle w:val="Standard"/>
-      </w:pPr>
-    </w:p>
-    <w:p>
-      <w:pPr>
-        <w:pStyle w:val="Standard"/>
-      </w:pPr>
-    </w:p>
-    <w:p>
-      <w:pPr>
-        <w:pStyle w:val="Standard"/>
-      </w:pPr>
-    </w:p>
-    <w:p>
-      <w:pPr>
-        <w:pStyle w:val="Standard"/>
-      </w:pPr>
-    </w:p>
-    <w:p>
-      <w:pPr>
-        <w:pStyle w:val="Standard"/>
-      </w:pPr>
+        <w:lastRenderedPageBreak/>
+        <w:t>Predicted Probabilities by Age, Income, and Gender</w:t>
+      </w:r>
+    </w:p>
+    <w:p>
+      <w:pPr>
+        <w:pStyle w:val="Standard"/>
+      </w:pPr>
+      <w:r>
+        <w:t xml:space="preserve">Using the test data set, </w:t>
+      </w:r>
+      <w:r>
+        <w:t xml:space="preserve">I estimated </w:t>
+      </w:r>
+      <w:r>
+        <w:t xml:space="preserve">the mean probabilities that members would view and complete offers by age, income, and gender. </w:t>
+      </w:r>
+      <w:r>
+        <w:t>Figures 2 and 3 display these relationships visually.</w:t>
+      </w:r>
+    </w:p>
+    <w:p>
+      <w:pPr>
+        <w:pStyle w:val="Standard"/>
+      </w:pPr>
+    </w:p>
+    <w:p>
+      <w:pPr>
+        <w:pStyle w:val="Standard"/>
+      </w:pPr>
+      <w:r>
+        <w:t>I estimated mean predicted probabilities using an approach that is</w:t>
+      </w:r>
+      <w:r>
+        <w:t xml:space="preserve"> sometimes called “predictive margins” by the research community.</w:t>
+      </w:r>
+      <w:r>
+        <w:t xml:space="preserve"> </w:t>
+      </w:r>
+      <w:r>
+        <w:t>The estimations treat everyone in the test sample as though they had the age, income, or gender of interest. I artificially varied members’ values for each of those factors and predicted their outcome probabilities at each value of the factor. This approach allowed me to predict what members’ outcome probabilities would have been in counterfactual scenarios.</w:t>
+      </w:r>
+      <w:r>
+        <w:t xml:space="preserve"> In other words, I estimated the outcome response from a change in one factor while other factors were held constant</w:t>
+      </w:r>
+      <w:r>
+        <w:t xml:space="preserve"> at their original values</w:t>
+      </w:r>
+      <w:r>
+        <w:t>.</w:t>
+      </w:r>
+    </w:p>
+    <w:p>
+      <w:pPr>
+        <w:pStyle w:val="Standard"/>
+      </w:pPr>
+    </w:p>
+    <w:p>
+      <w:pPr>
+        <w:pStyle w:val="Standard"/>
+      </w:pPr>
+      <w:r>
+        <w:t>The results indicate the members most likely to view offers are between the ages of about 40 and 65. Likelihood of offer completion grows monotonically with age for offers 3 and 5, and nearly monotonically for offer 10. For other offers, the</w:t>
+      </w:r>
+      <w:r>
+        <w:t xml:space="preserve"> relationship between offer age and compl</w:t>
+      </w:r>
+      <w:r>
+        <w:t>etion is weak.</w:t>
+      </w:r>
+    </w:p>
+    <w:p>
+      <w:pPr>
+        <w:pStyle w:val="Standard"/>
+      </w:pPr>
+    </w:p>
+    <w:p>
+      <w:pPr>
+        <w:pStyle w:val="Standard"/>
+      </w:pPr>
+      <w:r>
+        <w:t>The likelihood that members</w:t>
+      </w:r>
+      <w:r>
+        <w:t xml:space="preserve"> will view each</w:t>
+      </w:r>
+      <w:r>
+        <w:t xml:space="preserve"> offer grows </w:t>
+      </w:r>
+      <w:r>
+        <w:t xml:space="preserve">with income until income peaks at around $80,000, at which point the likelihood of viewing an offer begins to decline. </w:t>
+      </w:r>
+      <w:r>
+        <w:t xml:space="preserve">For some offers, viewing likelihood for members with incomes around $120,000 is similar to that for members with </w:t>
+      </w:r>
+      <w:r>
+        <w:t>incomes around $30,000 (the lowest observed in our sample)</w:t>
+      </w:r>
+      <w:r>
+        <w:t xml:space="preserve">. </w:t>
+      </w:r>
+      <w:r>
+        <w:t xml:space="preserve">The likelihood of offer completion grows </w:t>
+      </w:r>
+      <w:r>
+        <w:t>substantially</w:t>
+      </w:r>
+      <w:r>
+        <w:t xml:space="preserve"> and monotonically with income for every </w:t>
+      </w:r>
+      <w:r>
+        <w:t>type of offer.</w:t>
+      </w:r>
+      <w:r>
+        <w:t xml:space="preserve"> </w:t>
+      </w:r>
+    </w:p>
+    <w:p>
+      <w:pPr>
+        <w:pStyle w:val="Standard"/>
+      </w:pPr>
+    </w:p>
+    <w:p>
+      <w:pPr>
+        <w:pStyle w:val="Standard"/>
+      </w:pPr>
+      <w:r>
+        <w:t xml:space="preserve">Gender provides little information about the likelihood that members will view offers. </w:t>
+      </w:r>
+      <w:r>
+        <w:t xml:space="preserve">Although </w:t>
+      </w:r>
+      <w:r>
+        <w:t>members are disproportionately male,</w:t>
+      </w:r>
+      <w:r>
+        <w:t xml:space="preserve"> the model suggests</w:t>
+      </w:r>
+      <w:r>
+        <w:t xml:space="preserve"> female and gender non-binary members are more likely to view every type of offer</w:t>
+      </w:r>
+      <w:r>
+        <w:t>, with differences up to three percentage points</w:t>
+      </w:r>
+      <w:r>
+        <w:t xml:space="preserve">. </w:t>
+      </w:r>
+    </w:p>
+    <w:p>
+      <w:pPr>
+        <w:pStyle w:val="Standard"/>
+      </w:pPr>
+    </w:p>
+    <w:p>
+      <w:pPr>
+        <w:pStyle w:val="Standard"/>
+      </w:pPr>
+      <w:r>
+        <w:t>Likewise, female</w:t>
+      </w:r>
+      <w:r>
+        <w:t xml:space="preserve"> and gender non-binary persons are </w:t>
+      </w:r>
+      <w:r>
+        <w:t>more</w:t>
+      </w:r>
+      <w:r>
+        <w:t xml:space="preserve"> likely than men to complete every type of offer.</w:t>
+      </w:r>
+      <w:r>
+        <w:t xml:space="preserve"> In the cases of offers 2, 5, 8, and 9, women are at least ten percentage points more likely than men to complete. Differences in predicted completion rates for women and gender non-binary persons vary by offer, with gender non-binary persons having higher completion rates for offers 1, 7, and 9. </w:t>
+      </w:r>
+      <w:r>
+        <w:t xml:space="preserve">Tables 10 and 11 list the predicted probabilities </w:t>
+      </w:r>
+      <w:r>
+        <w:t>for each outcome by offer and</w:t>
+      </w:r>
+      <w:r>
+        <w:t xml:space="preserve"> gender.</w:t>
+      </w:r>
+    </w:p>
+    <w:p>
+      <w:pPr>
+        <w:pStyle w:val="Standard"/>
+      </w:pPr>
+    </w:p>
+    <w:p>
+      <w:pPr>
+        <w:pStyle w:val="Standard"/>
+      </w:pPr>
+    </w:p>
+    <w:p>
+      <w:pPr>
+        <w:pStyle w:val="Standard"/>
+      </w:pPr>
+      <w:r>
+        <w:rPr>
+          <w:i/>
+        </w:rPr>
+        <w:t>Table 10</w:t>
+      </w:r>
+      <w:r>
+        <w:rPr>
+          <w:i/>
+        </w:rPr>
+        <w:t xml:space="preserve">: </w:t>
+      </w:r>
+      <w:r>
+        <w:rPr>
+          <w:i/>
+        </w:rPr>
+        <w:t>Predicted Probability of Viewing Offers by Offer and Gender</w:t>
+      </w:r>
+    </w:p>
+    <w:tbl>
+      <w:tblPr>
+        <w:tblStyle w:val="TableGridLight"/>
+        <w:tblW w:w="5000" w:type="pct"/>
+        <w:tblLook w:val="04A0" w:firstRow="1" w:lastRow="0" w:firstColumn="1" w:lastColumn="0" w:noHBand="0" w:noVBand="1"/>
+      </w:tblPr>
+      <w:tblGrid>
+        <w:gridCol w:w="1396"/>
+        <w:gridCol w:w="856"/>
+        <w:gridCol w:w="856"/>
+        <w:gridCol w:w="856"/>
+        <w:gridCol w:w="856"/>
+        <w:gridCol w:w="856"/>
+        <w:gridCol w:w="856"/>
+        <w:gridCol w:w="856"/>
+        <w:gridCol w:w="856"/>
+        <w:gridCol w:w="856"/>
+        <w:gridCol w:w="854"/>
+      </w:tblGrid>
+      <w:tr>
+        <w:trPr>
+          <w:trHeight w:val="300"/>
+        </w:trPr>
+        <w:tc>
+          <w:tcPr>
+            <w:tcW w:w="701" w:type="pct"/>
+            <w:noWrap/>
+          </w:tcPr>
+          <w:p>
+            <w:pPr>
+              <w:pStyle w:val="Standard"/>
+              <w:jc w:val="center"/>
+              <w:rPr>
+                <w:b/>
+              </w:rPr>
+            </w:pPr>
+            <w:r>
+              <w:rPr>
+                <w:b/>
+              </w:rPr>
+              <w:t>Gender</w:t>
+            </w:r>
+          </w:p>
+        </w:tc>
+        <w:tc>
+          <w:tcPr>
+            <w:tcW w:w="4299" w:type="pct"/>
+            <w:gridSpan w:val="10"/>
+            <w:noWrap/>
+          </w:tcPr>
+          <w:p>
+            <w:pPr>
+              <w:pStyle w:val="Standard"/>
+              <w:jc w:val="center"/>
+              <w:rPr>
+                <w:b/>
+              </w:rPr>
+            </w:pPr>
+            <w:r>
+              <w:rPr>
+                <w:b/>
+              </w:rPr>
+              <w:t>Offer ID</w:t>
+            </w:r>
+          </w:p>
+        </w:tc>
+      </w:tr>
+      <w:tr>
+        <w:trPr>
+          <w:trHeight w:val="300"/>
+        </w:trPr>
+        <w:tc>
+          <w:tcPr>
+            <w:tcW w:w="701" w:type="pct"/>
+            <w:noWrap/>
+            <w:hideMark/>
+          </w:tcPr>
+          <w:p>
+            <w:pPr>
+              <w:pStyle w:val="Standard"/>
+            </w:pPr>
+          </w:p>
+        </w:tc>
+        <w:tc>
+          <w:tcPr>
+            <w:tcW w:w="430" w:type="pct"/>
+            <w:noWrap/>
+            <w:hideMark/>
+          </w:tcPr>
+          <w:p>
+            <w:pPr>
+              <w:pStyle w:val="Standard"/>
+            </w:pPr>
+            <w:r>
+              <w:t>1</w:t>
+            </w:r>
+          </w:p>
+        </w:tc>
+        <w:tc>
+          <w:tcPr>
+            <w:tcW w:w="430" w:type="pct"/>
+          </w:tcPr>
+          <w:p>
+            <w:pPr>
+              <w:pStyle w:val="Standard"/>
+            </w:pPr>
+            <w:r>
+              <w:t>2</w:t>
+            </w:r>
+          </w:p>
+        </w:tc>
+        <w:tc>
+          <w:tcPr>
+            <w:tcW w:w="430" w:type="pct"/>
+          </w:tcPr>
+          <w:p>
+            <w:pPr>
+              <w:pStyle w:val="Standard"/>
+            </w:pPr>
+            <w:r>
+              <w:t>3</w:t>
+            </w:r>
+          </w:p>
+        </w:tc>
+        <w:tc>
+          <w:tcPr>
+            <w:tcW w:w="430" w:type="pct"/>
+          </w:tcPr>
+          <w:p>
+            <w:pPr>
+              <w:pStyle w:val="Standard"/>
+            </w:pPr>
+            <w:r>
+              <w:t>4</w:t>
+            </w:r>
+          </w:p>
+        </w:tc>
+        <w:tc>
+          <w:tcPr>
+            <w:tcW w:w="430" w:type="pct"/>
+          </w:tcPr>
+          <w:p>
+            <w:pPr>
+              <w:pStyle w:val="Standard"/>
+            </w:pPr>
+            <w:r>
+              <w:t>5</w:t>
+            </w:r>
+          </w:p>
+        </w:tc>
+        <w:tc>
+          <w:tcPr>
+            <w:tcW w:w="430" w:type="pct"/>
+          </w:tcPr>
+          <w:p>
+            <w:pPr>
+              <w:pStyle w:val="Standard"/>
+            </w:pPr>
+            <w:r>
+              <w:t>6</w:t>
+            </w:r>
+          </w:p>
+        </w:tc>
+        <w:tc>
+          <w:tcPr>
+            <w:tcW w:w="430" w:type="pct"/>
+          </w:tcPr>
+          <w:p>
+            <w:pPr>
+              <w:pStyle w:val="Standard"/>
+            </w:pPr>
+            <w:r>
+              <w:t>7</w:t>
+            </w:r>
+          </w:p>
+        </w:tc>
+        <w:tc>
+          <w:tcPr>
+            <w:tcW w:w="430" w:type="pct"/>
+          </w:tcPr>
+          <w:p>
+            <w:pPr>
+              <w:pStyle w:val="Standard"/>
+            </w:pPr>
+            <w:r>
+              <w:t>8</w:t>
+            </w:r>
+          </w:p>
+        </w:tc>
+        <w:tc>
+          <w:tcPr>
+            <w:tcW w:w="430" w:type="pct"/>
+          </w:tcPr>
+          <w:p>
+            <w:pPr>
+              <w:pStyle w:val="Standard"/>
+            </w:pPr>
+            <w:r>
+              <w:t>9</w:t>
+            </w:r>
+          </w:p>
+        </w:tc>
+        <w:tc>
+          <w:tcPr>
+            <w:tcW w:w="430" w:type="pct"/>
+          </w:tcPr>
+          <w:p>
+            <w:pPr>
+              <w:pStyle w:val="Standard"/>
+            </w:pPr>
+            <w:r>
+              <w:t>10</w:t>
+            </w:r>
+          </w:p>
+        </w:tc>
+      </w:tr>
+      <w:tr>
+        <w:trPr>
+          <w:trHeight w:val="300"/>
+        </w:trPr>
+        <w:tc>
+          <w:tcPr>
+            <w:tcW w:w="701" w:type="pct"/>
+            <w:noWrap/>
+            <w:hideMark/>
+          </w:tcPr>
+          <w:p>
+            <w:pPr>
+              <w:pStyle w:val="Standard"/>
+            </w:pPr>
+            <w:r>
+              <w:t>Female</w:t>
+            </w:r>
+          </w:p>
+        </w:tc>
+        <w:tc>
+          <w:tcPr>
+            <w:tcW w:w="430" w:type="pct"/>
+            <w:noWrap/>
+            <w:hideMark/>
+          </w:tcPr>
+          <w:p>
+            <w:pPr>
+              <w:pStyle w:val="Standard"/>
+            </w:pPr>
+            <w:r>
+              <w:t>33.7%</w:t>
+            </w:r>
+          </w:p>
+        </w:tc>
+        <w:tc>
+          <w:tcPr>
+            <w:tcW w:w="430" w:type="pct"/>
+          </w:tcPr>
+          <w:p>
+            <w:pPr>
+              <w:pStyle w:val="Standard"/>
+            </w:pPr>
+            <w:r>
+              <w:t>83.1%</w:t>
+            </w:r>
+          </w:p>
+        </w:tc>
+        <w:tc>
+          <w:tcPr>
+            <w:tcW w:w="430" w:type="pct"/>
+          </w:tcPr>
+          <w:p>
+            <w:pPr>
+              <w:pStyle w:val="Standard"/>
+            </w:pPr>
+            <w:r>
+              <w:t>53.1%</w:t>
+            </w:r>
+          </w:p>
+        </w:tc>
+        <w:tc>
+          <w:tcPr>
+            <w:tcW w:w="430" w:type="pct"/>
+          </w:tcPr>
+          <w:p>
+            <w:pPr>
+              <w:pStyle w:val="Standard"/>
+            </w:pPr>
+            <w:r>
+              <w:t>51.9%</w:t>
+            </w:r>
+          </w:p>
+        </w:tc>
+        <w:tc>
+          <w:tcPr>
+            <w:tcW w:w="430" w:type="pct"/>
+          </w:tcPr>
+          <w:p>
+            <w:pPr>
+              <w:pStyle w:val="Standard"/>
+            </w:pPr>
+            <w:r>
+              <w:t>83.3%</w:t>
+            </w:r>
+          </w:p>
+        </w:tc>
+        <w:tc>
+          <w:tcPr>
+            <w:tcW w:w="430" w:type="pct"/>
+          </w:tcPr>
+          <w:p>
+            <w:pPr>
+              <w:pStyle w:val="Standard"/>
+            </w:pPr>
+            <w:r>
+              <w:t>80.0%</w:t>
+            </w:r>
+          </w:p>
+        </w:tc>
+        <w:tc>
+          <w:tcPr>
+            <w:tcW w:w="430" w:type="pct"/>
+          </w:tcPr>
+          <w:p>
+            <w:pPr>
+              <w:pStyle w:val="Standard"/>
+            </w:pPr>
+            <w:r>
+              <w:t>51.0%</w:t>
+            </w:r>
+          </w:p>
+        </w:tc>
+        <w:tc>
+          <w:tcPr>
+            <w:tcW w:w="430" w:type="pct"/>
+          </w:tcPr>
+          <w:p>
+            <w:pPr>
+              <w:pStyle w:val="Standard"/>
+            </w:pPr>
+            <w:r>
+              <w:t>79.6%</w:t>
+            </w:r>
+          </w:p>
+        </w:tc>
+        <w:tc>
+          <w:tcPr>
+            <w:tcW w:w="430" w:type="pct"/>
+          </w:tcPr>
+          <w:p>
+            <w:pPr>
+              <w:pStyle w:val="Standard"/>
+            </w:pPr>
+            <w:r>
+              <w:t>84.0%</w:t>
+            </w:r>
+          </w:p>
+        </w:tc>
+        <w:tc>
+          <w:tcPr>
+            <w:tcW w:w="430" w:type="pct"/>
+          </w:tcPr>
+          <w:p>
+            <w:pPr>
+              <w:pStyle w:val="Standard"/>
+            </w:pPr>
+            <w:r>
+              <w:t>84.3%</w:t>
+            </w:r>
+          </w:p>
+        </w:tc>
+      </w:tr>
+      <w:tr>
+        <w:trPr>
+          <w:trHeight w:val="300"/>
+        </w:trPr>
+        <w:tc>
+          <w:tcPr>
+            <w:tcW w:w="701" w:type="pct"/>
+            <w:noWrap/>
+            <w:hideMark/>
+          </w:tcPr>
+          <w:p>
+            <w:pPr>
+              <w:pStyle w:val="Standard"/>
+            </w:pPr>
+            <w:r>
+              <w:t>Non-Binary</w:t>
+            </w:r>
+          </w:p>
+        </w:tc>
+        <w:tc>
+          <w:tcPr>
+            <w:tcW w:w="430" w:type="pct"/>
+            <w:noWrap/>
+            <w:hideMark/>
+          </w:tcPr>
+          <w:p>
+            <w:pPr>
+              <w:pStyle w:val="Standard"/>
+            </w:pPr>
+            <w:r>
+              <w:t>37.8%</w:t>
+            </w:r>
+          </w:p>
+        </w:tc>
+        <w:tc>
+          <w:tcPr>
+            <w:tcW w:w="430" w:type="pct"/>
+          </w:tcPr>
+          <w:p>
+            <w:pPr>
+              <w:pStyle w:val="Standard"/>
+            </w:pPr>
+            <w:r>
+              <w:t>82.0%</w:t>
+            </w:r>
+          </w:p>
+        </w:tc>
+        <w:tc>
+          <w:tcPr>
+            <w:tcW w:w="430" w:type="pct"/>
+          </w:tcPr>
+          <w:p>
+            <w:pPr>
+              <w:pStyle w:val="Standard"/>
+            </w:pPr>
+            <w:r>
+              <w:t>53.7%</w:t>
+            </w:r>
+          </w:p>
+        </w:tc>
+        <w:tc>
+          <w:tcPr>
+            <w:tcW w:w="430" w:type="pct"/>
+          </w:tcPr>
+          <w:p>
+            <w:pPr>
+              <w:pStyle w:val="Standard"/>
+            </w:pPr>
+            <w:r>
+              <w:t>53.6%</w:t>
+            </w:r>
+          </w:p>
+        </w:tc>
+        <w:tc>
+          <w:tcPr>
+            <w:tcW w:w="430" w:type="pct"/>
+          </w:tcPr>
+          <w:p>
+            <w:pPr>
+              <w:pStyle w:val="Standard"/>
+            </w:pPr>
+            <w:r>
+              <w:t>82.2%</w:t>
+            </w:r>
+          </w:p>
+        </w:tc>
+        <w:tc>
+          <w:tcPr>
+            <w:tcW w:w="430" w:type="pct"/>
+          </w:tcPr>
+          <w:p>
+            <w:pPr>
+              <w:pStyle w:val="Standard"/>
+            </w:pPr>
+            <w:r>
+              <w:t>79.0%</w:t>
+            </w:r>
+          </w:p>
+        </w:tc>
+        <w:tc>
+          <w:tcPr>
+            <w:tcW w:w="430" w:type="pct"/>
+          </w:tcPr>
+          <w:p>
+            <w:pPr>
+              <w:pStyle w:val="Standard"/>
+            </w:pPr>
+            <w:r>
+              <w:t>52.1%</w:t>
+            </w:r>
+          </w:p>
+        </w:tc>
+        <w:tc>
+          <w:tcPr>
+            <w:tcW w:w="430" w:type="pct"/>
+          </w:tcPr>
+          <w:p>
+            <w:pPr>
+              <w:pStyle w:val="Standard"/>
+            </w:pPr>
+            <w:r>
+              <w:t>79.2%</w:t>
+            </w:r>
+          </w:p>
+        </w:tc>
+        <w:tc>
+          <w:tcPr>
+            <w:tcW w:w="430" w:type="pct"/>
+          </w:tcPr>
+          <w:p>
+            <w:pPr>
+              <w:pStyle w:val="Standard"/>
+            </w:pPr>
+            <w:r>
+              <w:t>82.7%</w:t>
+            </w:r>
+          </w:p>
+        </w:tc>
+        <w:tc>
+          <w:tcPr>
+            <w:tcW w:w="430" w:type="pct"/>
+          </w:tcPr>
+          <w:p>
+            <w:pPr>
+              <w:pStyle w:val="Standard"/>
+            </w:pPr>
+            <w:r>
+              <w:t>83.1%</w:t>
+            </w:r>
+          </w:p>
+        </w:tc>
+      </w:tr>
+      <w:tr>
+        <w:trPr>
+          <w:trHeight w:val="300"/>
+        </w:trPr>
+        <w:tc>
+          <w:tcPr>
+            <w:tcW w:w="701" w:type="pct"/>
+            <w:noWrap/>
+            <w:hideMark/>
+          </w:tcPr>
+          <w:p>
+            <w:pPr>
+              <w:pStyle w:val="Standard"/>
+            </w:pPr>
+            <w:r>
+              <w:t>Male</w:t>
+            </w:r>
+          </w:p>
+        </w:tc>
+        <w:tc>
+          <w:tcPr>
+            <w:tcW w:w="430" w:type="pct"/>
+            <w:noWrap/>
+            <w:hideMark/>
+          </w:tcPr>
+          <w:p>
+            <w:pPr>
+              <w:pStyle w:val="Standard"/>
+            </w:pPr>
+            <w:r>
+              <w:t>34.9%</w:t>
+            </w:r>
+          </w:p>
+        </w:tc>
+        <w:tc>
+          <w:tcPr>
+            <w:tcW w:w="430" w:type="pct"/>
+          </w:tcPr>
+          <w:p>
+            <w:pPr>
+              <w:pStyle w:val="Standard"/>
+            </w:pPr>
+            <w:r>
+              <w:t>80.0%</w:t>
+            </w:r>
+          </w:p>
+        </w:tc>
+        <w:tc>
+          <w:tcPr>
+            <w:tcW w:w="430" w:type="pct"/>
+          </w:tcPr>
+          <w:p>
+            <w:pPr>
+              <w:pStyle w:val="Standard"/>
+            </w:pPr>
+            <w:r>
+              <w:t>50.6%</w:t>
+            </w:r>
+          </w:p>
+        </w:tc>
+        <w:tc>
+          <w:tcPr>
+            <w:tcW w:w="430" w:type="pct"/>
+          </w:tcPr>
+          <w:p>
+            <w:pPr>
+              <w:pStyle w:val="Standard"/>
+            </w:pPr>
+            <w:r>
+              <w:t>50.1%</w:t>
+            </w:r>
+          </w:p>
+        </w:tc>
+        <w:tc>
+          <w:tcPr>
+            <w:tcW w:w="430" w:type="pct"/>
+          </w:tcPr>
+          <w:p>
+            <w:pPr>
+              <w:pStyle w:val="Standard"/>
+            </w:pPr>
+            <w:r>
+              <w:t>80.2%</w:t>
+            </w:r>
+          </w:p>
+        </w:tc>
+        <w:tc>
+          <w:tcPr>
+            <w:tcW w:w="430" w:type="pct"/>
+          </w:tcPr>
+          <w:p>
+            <w:pPr>
+              <w:pStyle w:val="Standard"/>
+            </w:pPr>
+            <w:r>
+              <w:t>76.8%</w:t>
+            </w:r>
+          </w:p>
+        </w:tc>
+        <w:tc>
+          <w:tcPr>
+            <w:tcW w:w="430" w:type="pct"/>
+          </w:tcPr>
+          <w:p>
+            <w:pPr>
+              <w:pStyle w:val="Standard"/>
+            </w:pPr>
+            <w:r>
+              <w:t>48.2%</w:t>
+            </w:r>
+          </w:p>
+        </w:tc>
+        <w:tc>
+          <w:tcPr>
+            <w:tcW w:w="430" w:type="pct"/>
+          </w:tcPr>
+          <w:p>
+            <w:pPr>
+              <w:pStyle w:val="Standard"/>
+            </w:pPr>
+            <w:r>
+              <w:t>76.9%</w:t>
+            </w:r>
+          </w:p>
+        </w:tc>
+        <w:tc>
+          <w:tcPr>
+            <w:tcW w:w="430" w:type="pct"/>
+          </w:tcPr>
+          <w:p>
+            <w:pPr>
+              <w:pStyle w:val="Standard"/>
+            </w:pPr>
+            <w:r>
+              <w:t>80.8%</w:t>
+            </w:r>
+          </w:p>
+        </w:tc>
+        <w:tc>
+          <w:tcPr>
+            <w:tcW w:w="430" w:type="pct"/>
+          </w:tcPr>
+          <w:p>
+            <w:pPr>
+              <w:pStyle w:val="Standard"/>
+            </w:pPr>
+            <w:r>
+              <w:t>81.1%</w:t>
+            </w:r>
+          </w:p>
+        </w:tc>
+      </w:tr>
+    </w:tbl>
+    <w:p>
+      <w:pPr>
+        <w:pStyle w:val="Standard"/>
+      </w:pPr>
+    </w:p>
+    <w:p>
+      <w:pPr>
+        <w:pStyle w:val="Standard"/>
+      </w:pPr>
+    </w:p>
+    <w:p>
+      <w:pPr>
+        <w:pStyle w:val="Standard"/>
+      </w:pPr>
+      <w:r>
+        <w:rPr>
+          <w:i/>
+        </w:rPr>
+        <w:t>Table 11</w:t>
+      </w:r>
+      <w:r>
+        <w:rPr>
+          <w:i/>
+        </w:rPr>
+        <w:t xml:space="preserve">: </w:t>
+      </w:r>
+      <w:r>
+        <w:rPr>
+          <w:i/>
+        </w:rPr>
+        <w:t xml:space="preserve">Predicted Probability of </w:t>
+      </w:r>
+      <w:r>
+        <w:rPr>
+          <w:i/>
+        </w:rPr>
+        <w:t>Offer Completion</w:t>
+      </w:r>
+      <w:r>
+        <w:rPr>
+          <w:i/>
+        </w:rPr>
+        <w:t xml:space="preserve"> by Offer and Gender</w:t>
+      </w:r>
+    </w:p>
+    <w:tbl>
+      <w:tblPr>
+        <w:tblStyle w:val="TableGridLight"/>
+        <w:tblW w:w="5000" w:type="pct"/>
+        <w:tblLook w:val="04A0" w:firstRow="1" w:lastRow="0" w:firstColumn="1" w:lastColumn="0" w:noHBand="0" w:noVBand="1"/>
+      </w:tblPr>
+      <w:tblGrid>
+        <w:gridCol w:w="1363"/>
+        <w:gridCol w:w="851"/>
+        <w:gridCol w:w="107"/>
+        <w:gridCol w:w="721"/>
+        <w:gridCol w:w="123"/>
+        <w:gridCol w:w="836"/>
+        <w:gridCol w:w="849"/>
+        <w:gridCol w:w="851"/>
+        <w:gridCol w:w="851"/>
+        <w:gridCol w:w="851"/>
+        <w:gridCol w:w="851"/>
+        <w:gridCol w:w="851"/>
+        <w:gridCol w:w="849"/>
+      </w:tblGrid>
+      <w:tr>
+        <w:trPr>
+          <w:trHeight w:val="300"/>
+        </w:trPr>
+        <w:tc>
+          <w:tcPr>
+            <w:tcW w:w="546" w:type="pct"/>
+            <w:noWrap/>
+          </w:tcPr>
+          <w:p>
+            <w:pPr>
+              <w:pStyle w:val="Standard"/>
+              <w:jc w:val="center"/>
+              <w:rPr>
+                <w:b/>
+              </w:rPr>
+            </w:pPr>
+            <w:r>
+              <w:rPr>
+                <w:b/>
+              </w:rPr>
+              <w:t>Gender</w:t>
+            </w:r>
+          </w:p>
+        </w:tc>
+        <w:tc>
+          <w:tcPr>
+            <w:tcW w:w="439" w:type="pct"/>
+          </w:tcPr>
+          <w:p>
+            <w:pPr>
+              <w:pStyle w:val="Standard"/>
+              <w:jc w:val="center"/>
+              <w:rPr>
+                <w:b/>
+              </w:rPr>
+            </w:pPr>
+          </w:p>
+        </w:tc>
+        <w:tc>
+          <w:tcPr>
+            <w:tcW w:w="439" w:type="pct"/>
+            <w:gridSpan w:val="2"/>
+          </w:tcPr>
+          <w:p>
+            <w:pPr>
+              <w:pStyle w:val="Standard"/>
+              <w:jc w:val="center"/>
+              <w:rPr>
+                <w:b/>
+              </w:rPr>
+            </w:pPr>
+          </w:p>
+        </w:tc>
+        <w:tc>
+          <w:tcPr>
+            <w:tcW w:w="3576" w:type="pct"/>
+            <w:gridSpan w:val="9"/>
+            <w:noWrap/>
+          </w:tcPr>
+          <w:p>
+            <w:pPr>
+              <w:pStyle w:val="Standard"/>
+              <w:jc w:val="center"/>
+              <w:rPr>
+                <w:b/>
+              </w:rPr>
+            </w:pPr>
+            <w:r>
+              <w:rPr>
+                <w:b/>
+              </w:rPr>
+              <w:t>Offer ID</w:t>
+            </w:r>
+          </w:p>
+        </w:tc>
+      </w:tr>
+      <w:tr>
+        <w:trPr>
+          <w:trHeight w:val="300"/>
+        </w:trPr>
+        <w:tc>
+          <w:tcPr>
+            <w:tcW w:w="546" w:type="pct"/>
+            <w:noWrap/>
+            <w:hideMark/>
+          </w:tcPr>
+          <w:p>
+            <w:pPr>
+              <w:pStyle w:val="Standard"/>
+            </w:pPr>
+          </w:p>
+        </w:tc>
+        <w:tc>
+          <w:tcPr>
+            <w:tcW w:w="504" w:type="pct"/>
+            <w:gridSpan w:val="2"/>
+            <w:noWrap/>
+            <w:hideMark/>
+          </w:tcPr>
+          <w:p>
+            <w:pPr>
+              <w:pStyle w:val="Standard"/>
+            </w:pPr>
+            <w:r>
+              <w:t>1</w:t>
+            </w:r>
+          </w:p>
+        </w:tc>
+        <w:tc>
+          <w:tcPr>
+            <w:tcW w:w="439" w:type="pct"/>
+            <w:gridSpan w:val="2"/>
+          </w:tcPr>
+          <w:p>
+            <w:pPr>
+              <w:pStyle w:val="Standard"/>
+            </w:pPr>
+            <w:r>
+              <w:t>2</w:t>
+            </w:r>
+          </w:p>
+        </w:tc>
+        <w:tc>
+          <w:tcPr>
+            <w:tcW w:w="439" w:type="pct"/>
+          </w:tcPr>
+          <w:p>
+            <w:pPr>
+              <w:pStyle w:val="Standard"/>
+            </w:pPr>
+            <w:r>
+              <w:t>3</w:t>
+            </w:r>
+          </w:p>
+        </w:tc>
+        <w:tc>
+          <w:tcPr>
+            <w:tcW w:w="439" w:type="pct"/>
+          </w:tcPr>
+          <w:p>
+            <w:pPr>
+              <w:pStyle w:val="Standard"/>
+            </w:pPr>
+            <w:r>
+              <w:t>4</w:t>
+            </w:r>
+          </w:p>
+        </w:tc>
+        <w:tc>
+          <w:tcPr>
+            <w:tcW w:w="439" w:type="pct"/>
+          </w:tcPr>
+          <w:p>
+            <w:pPr>
+              <w:pStyle w:val="Standard"/>
+            </w:pPr>
+            <w:r>
+              <w:t>5</w:t>
+            </w:r>
+          </w:p>
+        </w:tc>
+        <w:tc>
+          <w:tcPr>
+            <w:tcW w:w="439" w:type="pct"/>
+          </w:tcPr>
+          <w:p>
+            <w:pPr>
+              <w:pStyle w:val="Standard"/>
+            </w:pPr>
+            <w:r>
+              <w:t>6</w:t>
+            </w:r>
+          </w:p>
+        </w:tc>
+        <w:tc>
+          <w:tcPr>
+            <w:tcW w:w="439" w:type="pct"/>
+          </w:tcPr>
+          <w:p>
+            <w:pPr>
+              <w:pStyle w:val="Standard"/>
+            </w:pPr>
+            <w:r>
+              <w:t>7</w:t>
+            </w:r>
+          </w:p>
+        </w:tc>
+        <w:tc>
+          <w:tcPr>
+            <w:tcW w:w="439" w:type="pct"/>
+          </w:tcPr>
+          <w:p>
+            <w:pPr>
+              <w:pStyle w:val="Standard"/>
+            </w:pPr>
+            <w:r>
+              <w:t>8</w:t>
+            </w:r>
+          </w:p>
+        </w:tc>
+        <w:tc>
+          <w:tcPr>
+            <w:tcW w:w="439" w:type="pct"/>
+          </w:tcPr>
+          <w:p>
+            <w:pPr>
+              <w:pStyle w:val="Standard"/>
+            </w:pPr>
+            <w:r>
+              <w:t>9</w:t>
+            </w:r>
+          </w:p>
+        </w:tc>
+        <w:tc>
+          <w:tcPr>
+            <w:tcW w:w="439" w:type="pct"/>
+          </w:tcPr>
+          <w:p>
+            <w:pPr>
+              <w:pStyle w:val="Standard"/>
+            </w:pPr>
+            <w:r>
+              <w:t>10</w:t>
+            </w:r>
+          </w:p>
+        </w:tc>
+      </w:tr>
+      <w:tr>
+        <w:trPr>
+          <w:trHeight w:val="300"/>
+        </w:trPr>
+        <w:tc>
+          <w:tcPr>
+            <w:tcW w:w="546" w:type="pct"/>
+            <w:noWrap/>
+            <w:hideMark/>
+          </w:tcPr>
+          <w:p>
+            <w:pPr>
+              <w:pStyle w:val="Standard"/>
+            </w:pPr>
+            <w:r>
+              <w:t>Female</w:t>
+            </w:r>
+          </w:p>
+        </w:tc>
+        <w:tc>
+          <w:tcPr>
+            <w:tcW w:w="504" w:type="pct"/>
+            <w:gridSpan w:val="2"/>
+            <w:noWrap/>
+            <w:hideMark/>
+          </w:tcPr>
+          <w:p>
+            <w:pPr>
+              <w:pStyle w:val="Standard"/>
+            </w:pPr>
+            <w:r>
+              <w:t>32.6%</w:t>
+            </w:r>
+          </w:p>
+        </w:tc>
+        <w:tc>
+          <w:tcPr>
+            <w:tcW w:w="439" w:type="pct"/>
+            <w:gridSpan w:val="2"/>
+          </w:tcPr>
+          <w:p>
+            <w:pPr>
+              <w:pStyle w:val="Standard"/>
+            </w:pPr>
+            <w:r>
+              <w:t>72.3%</w:t>
+            </w:r>
+          </w:p>
+        </w:tc>
+        <w:tc>
+          <w:tcPr>
+            <w:tcW w:w="439" w:type="pct"/>
+          </w:tcPr>
+          <w:p>
+            <w:pPr>
+              <w:pStyle w:val="Standard"/>
+            </w:pPr>
+            <w:r>
+              <w:t>55.0%</w:t>
+            </w:r>
+          </w:p>
+        </w:tc>
+        <w:tc>
+          <w:tcPr>
+            <w:tcW w:w="439" w:type="pct"/>
+          </w:tcPr>
+          <w:p>
+            <w:pPr>
+              <w:pStyle w:val="Standard"/>
+            </w:pPr>
+            <w:r>
+              <w:t>-</w:t>
+            </w:r>
+          </w:p>
+        </w:tc>
+        <w:tc>
+          <w:tcPr>
+            <w:tcW w:w="439" w:type="pct"/>
+          </w:tcPr>
+          <w:p>
+            <w:pPr>
+              <w:pStyle w:val="Standard"/>
+            </w:pPr>
+            <w:r>
+              <w:t>52.9%</w:t>
+            </w:r>
+          </w:p>
+        </w:tc>
+        <w:tc>
+          <w:tcPr>
+            <w:tcW w:w="439" w:type="pct"/>
+          </w:tcPr>
+          <w:p>
+            <w:pPr>
+              <w:pStyle w:val="Standard"/>
+            </w:pPr>
+            <w:r>
+              <w:t>-</w:t>
+            </w:r>
+          </w:p>
+        </w:tc>
+        <w:tc>
+          <w:tcPr>
+            <w:tcW w:w="439" w:type="pct"/>
+          </w:tcPr>
+          <w:p>
+            <w:pPr>
+              <w:pStyle w:val="Standard"/>
+            </w:pPr>
+            <w:r>
+              <w:t>57.0%</w:t>
+            </w:r>
+          </w:p>
+        </w:tc>
+        <w:tc>
+          <w:tcPr>
+            <w:tcW w:w="439" w:type="pct"/>
+          </w:tcPr>
+          <w:p>
+            <w:pPr>
+              <w:pStyle w:val="Standard"/>
+            </w:pPr>
+            <w:r>
+              <w:t>51.3%</w:t>
+            </w:r>
+          </w:p>
+        </w:tc>
+        <w:tc>
+          <w:tcPr>
+            <w:tcW w:w="439" w:type="pct"/>
+          </w:tcPr>
+          <w:p>
+            <w:pPr>
+              <w:pStyle w:val="Standard"/>
+            </w:pPr>
+            <w:r>
+              <w:t>62.9%</w:t>
+            </w:r>
+          </w:p>
+        </w:tc>
+        <w:tc>
+          <w:tcPr>
+            <w:tcW w:w="439" w:type="pct"/>
+          </w:tcPr>
+          <w:p>
+            <w:pPr>
+              <w:pStyle w:val="Standard"/>
+            </w:pPr>
+            <w:r>
+              <w:t>66.7%</w:t>
+            </w:r>
+          </w:p>
+        </w:tc>
+      </w:tr>
+      <w:tr>
+        <w:trPr>
+          <w:trHeight w:val="300"/>
+        </w:trPr>
+        <w:tc>
+          <w:tcPr>
+            <w:tcW w:w="546" w:type="pct"/>
+            <w:noWrap/>
+            <w:hideMark/>
+          </w:tcPr>
+          <w:p>
+            <w:pPr>
+              <w:pStyle w:val="Standard"/>
+            </w:pPr>
+            <w:r>
+              <w:t>Non-Binary</w:t>
+            </w:r>
+          </w:p>
+        </w:tc>
+        <w:tc>
+          <w:tcPr>
+            <w:tcW w:w="504" w:type="pct"/>
+            <w:gridSpan w:val="2"/>
+            <w:noWrap/>
+            <w:hideMark/>
+          </w:tcPr>
+          <w:p>
+            <w:pPr>
+              <w:pStyle w:val="Standard"/>
+            </w:pPr>
+            <w:r>
+              <w:t>35.2%</w:t>
+            </w:r>
+          </w:p>
+        </w:tc>
+        <w:tc>
+          <w:tcPr>
+            <w:tcW w:w="439" w:type="pct"/>
+            <w:gridSpan w:val="2"/>
+          </w:tcPr>
+          <w:p>
+            <w:pPr>
+              <w:pStyle w:val="Standard"/>
+            </w:pPr>
+            <w:r>
+              <w:t>65.8%</w:t>
+            </w:r>
+          </w:p>
+        </w:tc>
+        <w:tc>
+          <w:tcPr>
+            <w:tcW w:w="439" w:type="pct"/>
+          </w:tcPr>
+          <w:p>
+            <w:pPr>
+              <w:pStyle w:val="Standard"/>
+            </w:pPr>
+            <w:r>
+              <w:t>54.8%</w:t>
+            </w:r>
+          </w:p>
+        </w:tc>
+        <w:tc>
+          <w:tcPr>
+            <w:tcW w:w="439" w:type="pct"/>
+          </w:tcPr>
+          <w:p>
+            <w:pPr>
+              <w:pStyle w:val="Standard"/>
+            </w:pPr>
+            <w:r>
+              <w:t>-</w:t>
+            </w:r>
+          </w:p>
+        </w:tc>
+        <w:tc>
+          <w:tcPr>
+            <w:tcW w:w="439" w:type="pct"/>
+          </w:tcPr>
+          <w:p>
+            <w:pPr>
+              <w:pStyle w:val="Standard"/>
+            </w:pPr>
+            <w:r>
+              <w:t>45.5%</w:t>
+            </w:r>
+          </w:p>
+        </w:tc>
+        <w:tc>
+          <w:tcPr>
+            <w:tcW w:w="439" w:type="pct"/>
+          </w:tcPr>
+          <w:p>
+            <w:pPr>
+              <w:pStyle w:val="Standard"/>
+            </w:pPr>
+            <w:r>
+              <w:t>-</w:t>
+            </w:r>
+          </w:p>
+        </w:tc>
+        <w:tc>
+          <w:tcPr>
+            <w:tcW w:w="439" w:type="pct"/>
+          </w:tcPr>
+          <w:p>
+            <w:pPr>
+              <w:pStyle w:val="Standard"/>
+            </w:pPr>
+            <w:r>
+              <w:t>60.0%</w:t>
+            </w:r>
+          </w:p>
+        </w:tc>
+        <w:tc>
+          <w:tcPr>
+            <w:tcW w:w="439" w:type="pct"/>
+          </w:tcPr>
+          <w:p>
+            <w:pPr>
+              <w:pStyle w:val="Standard"/>
+            </w:pPr>
+            <w:r>
+              <w:t>47.6%</w:t>
+            </w:r>
+          </w:p>
+        </w:tc>
+        <w:tc>
+          <w:tcPr>
+            <w:tcW w:w="439" w:type="pct"/>
+          </w:tcPr>
+          <w:p>
+            <w:pPr>
+              <w:pStyle w:val="Standard"/>
+            </w:pPr>
+            <w:r>
+              <w:t>64.1%</w:t>
+            </w:r>
+          </w:p>
+        </w:tc>
+        <w:tc>
+          <w:tcPr>
+            <w:tcW w:w="439" w:type="pct"/>
+          </w:tcPr>
+          <w:p>
+            <w:pPr>
+              <w:pStyle w:val="Standard"/>
+            </w:pPr>
+            <w:r>
+              <w:t>62.1%</w:t>
+            </w:r>
+          </w:p>
+        </w:tc>
+      </w:tr>
+      <w:tr>
+        <w:trPr>
+          <w:trHeight w:val="300"/>
+        </w:trPr>
+        <w:tc>
+          <w:tcPr>
+            <w:tcW w:w="546" w:type="pct"/>
+            <w:noWrap/>
+            <w:hideMark/>
+          </w:tcPr>
+          <w:p>
+            <w:pPr>
+              <w:pStyle w:val="Standard"/>
+            </w:pPr>
+            <w:r>
+              <w:t>Male</w:t>
+            </w:r>
+          </w:p>
+        </w:tc>
+        <w:tc>
+          <w:tcPr>
+            <w:tcW w:w="504" w:type="pct"/>
+            <w:gridSpan w:val="2"/>
+            <w:noWrap/>
+            <w:hideMark/>
+          </w:tcPr>
+          <w:p>
+            <w:pPr>
+              <w:pStyle w:val="Standard"/>
+            </w:pPr>
+            <w:r>
+              <w:t>25.0%</w:t>
+            </w:r>
+          </w:p>
+        </w:tc>
+        <w:tc>
+          <w:tcPr>
+            <w:tcW w:w="439" w:type="pct"/>
+            <w:gridSpan w:val="2"/>
+          </w:tcPr>
+          <w:p>
+            <w:pPr>
+              <w:pStyle w:val="Standard"/>
+            </w:pPr>
+            <w:r>
+              <w:t>58.5%</w:t>
+            </w:r>
+          </w:p>
+        </w:tc>
+        <w:tc>
+          <w:tcPr>
+            <w:tcW w:w="439" w:type="pct"/>
+          </w:tcPr>
+          <w:p>
+            <w:pPr>
+              <w:pStyle w:val="Standard"/>
+            </w:pPr>
+            <w:r>
+              <w:t>43.5%</w:t>
+            </w:r>
+          </w:p>
+        </w:tc>
+        <w:tc>
+          <w:tcPr>
+            <w:tcW w:w="439" w:type="pct"/>
+          </w:tcPr>
+          <w:p>
+            <w:pPr>
+              <w:pStyle w:val="Standard"/>
+            </w:pPr>
+            <w:r>
+              <w:t>-</w:t>
+            </w:r>
+          </w:p>
+        </w:tc>
+        <w:tc>
+          <w:tcPr>
+            <w:tcW w:w="439" w:type="pct"/>
+          </w:tcPr>
+          <w:p>
+            <w:pPr>
+              <w:pStyle w:val="Standard"/>
+            </w:pPr>
+            <w:r>
+              <w:t>35.9%</w:t>
+            </w:r>
+          </w:p>
+        </w:tc>
+        <w:tc>
+          <w:tcPr>
+            <w:tcW w:w="439" w:type="pct"/>
+          </w:tcPr>
+          <w:p>
+            <w:pPr>
+              <w:pStyle w:val="Standard"/>
+            </w:pPr>
+            <w:r>
+              <w:t>-</w:t>
+            </w:r>
+          </w:p>
+        </w:tc>
+        <w:tc>
+          <w:tcPr>
+            <w:tcW w:w="439" w:type="pct"/>
+          </w:tcPr>
+          <w:p>
+            <w:pPr>
+              <w:pStyle w:val="Standard"/>
+            </w:pPr>
+            <w:r>
+              <w:t>46.8%</w:t>
+            </w:r>
+          </w:p>
+        </w:tc>
+        <w:tc>
+          <w:tcPr>
+            <w:tcW w:w="439" w:type="pct"/>
+          </w:tcPr>
+          <w:p>
+            <w:pPr>
+              <w:pStyle w:val="Standard"/>
+            </w:pPr>
+            <w:r>
+              <w:t>39.0%</w:t>
+            </w:r>
+          </w:p>
+        </w:tc>
+        <w:tc>
+          <w:tcPr>
+            <w:tcW w:w="439" w:type="pct"/>
+          </w:tcPr>
+          <w:p>
+            <w:pPr>
+              <w:pStyle w:val="Standard"/>
+            </w:pPr>
+            <w:r>
+              <w:t>51.0%</w:t>
+            </w:r>
+          </w:p>
+        </w:tc>
+        <w:tc>
+          <w:tcPr>
+            <w:tcW w:w="439" w:type="pct"/>
+          </w:tcPr>
+          <w:p>
+            <w:pPr>
+              <w:pStyle w:val="Standard"/>
+            </w:pPr>
+            <w:r>
+              <w:t>58.6%</w:t>
+            </w:r>
+          </w:p>
+        </w:tc>
+      </w:tr>
+    </w:tbl>
+    <w:p>
+      <w:pPr>
+        <w:pStyle w:val="Standard"/>
+        <w:rPr>
+          <w:i/>
+        </w:rPr>
+      </w:pPr>
+      <w:r>
+        <w:rPr>
+          <w:i/>
+        </w:rPr>
+        <w:lastRenderedPageBreak/>
+        <w:t>Figure 2</w:t>
+      </w:r>
+      <w:r>
+        <w:rPr>
+          <w:i/>
+        </w:rPr>
+        <w:t xml:space="preserve">: </w:t>
+      </w:r>
+      <w:r>
+        <w:rPr>
+          <w:i/>
+        </w:rPr>
+        <w:t>Expected Probability of Viewing and Completing Offers by Age and Income</w:t>
+      </w:r>
+    </w:p>
+    <w:p>
+      <w:pPr>
+        <w:pStyle w:val="Standard"/>
+      </w:pPr>
+    </w:p>
+    <w:p>
+      <w:pPr>
+        <w:pStyle w:val="Standard"/>
+      </w:pPr>
+      <w:r>
+        <w:rPr>
+          <w:noProof/>
+          <w:lang w:eastAsia="en-US" w:bidi="ar-SA"/>
+        </w:rPr>
+        <w:drawing>
+          <wp:anchor distT="0" distB="0" distL="114300" distR="114300" simplePos="0" relativeHeight="251659264" behindDoc="0" locked="0" layoutInCell="1" allowOverlap="1">
+            <wp:simplePos x="723014" y="1073888"/>
+            <wp:positionH relativeFrom="margin">
+              <wp:align>left</wp:align>
+            </wp:positionH>
+            <wp:positionV relativeFrom="margin">
+              <wp:align>center</wp:align>
+            </wp:positionV>
+            <wp:extent cx="6327140" cy="7758430"/>
+            <wp:effectExtent l="0" t="0" r="0" b="0"/>
+            <wp:wrapSquare wrapText="bothSides"/>
+            <wp:docPr id="12" name="Picture 12"/>
+            <wp:cNvGraphicFramePr>
+              <a:graphicFrameLocks xmlns:a="http://schemas.openxmlformats.org/drawingml/2006/main" noChangeAspect="1"/>
+            </wp:cNvGraphicFramePr>
+            <a:graphic xmlns:a="http://schemas.openxmlformats.org/drawingml/2006/main">
+              <a:graphicData uri="http://schemas.openxmlformats.org/drawingml/2006/picture">
+                <pic:pic xmlns:pic="http://schemas.openxmlformats.org/drawingml/2006/picture">
+                  <pic:nvPicPr>
+                    <pic:cNvPr id="12" name="mean_proba_ageinc.png"/>
+                    <pic:cNvPicPr/>
+                  </pic:nvPicPr>
+                  <pic:blipFill>
+                    <a:blip r:embed="rId7" cstate="print">
+                      <a:extLst>
+                        <a:ext uri="{28A0092B-C50C-407E-A947-70E740481C1C}">
+                          <a14:useLocalDpi xmlns:a14="http://schemas.microsoft.com/office/drawing/2010/main" val="0"/>
+                        </a:ext>
+                      </a:extLst>
+                    </a:blip>
+                    <a:stretch>
+                      <a:fillRect/>
+                    </a:stretch>
+                  </pic:blipFill>
+                  <pic:spPr>
+                    <a:xfrm>
+                      <a:off x="0" y="0"/>
+                      <a:ext cx="6327140" cy="7758430"/>
+                    </a:xfrm>
+                    <a:prstGeom prst="rect">
+                      <a:avLst/>
+                    </a:prstGeom>
+                  </pic:spPr>
+                </pic:pic>
+              </a:graphicData>
+            </a:graphic>
+          </wp:anchor>
+        </w:drawing>
+      </w:r>
+    </w:p>
+    <w:p>
+      <w:pPr>
+        <w:pStyle w:val="Standard"/>
+        <w:rPr>
+          <w:i/>
+        </w:rPr>
+      </w:pPr>
+    </w:p>
+    <w:p>
+      <w:pPr>
+        <w:pStyle w:val="Standard"/>
+        <w:rPr>
+          <w:i/>
+        </w:rPr>
+      </w:pPr>
+      <w:r>
+        <w:rPr>
+          <w:i/>
+        </w:rPr>
+        <w:lastRenderedPageBreak/>
+        <w:t>Figure 3</w:t>
+      </w:r>
+      <w:r>
+        <w:rPr>
+          <w:i/>
+        </w:rPr>
+        <w:t xml:space="preserve">: </w:t>
+      </w:r>
+      <w:r>
+        <w:rPr>
+          <w:i/>
+        </w:rPr>
+        <w:t xml:space="preserve">Expected Probability of Viewing and Completing Offers by </w:t>
+      </w:r>
+      <w:r>
+        <w:rPr>
+          <w:i/>
+        </w:rPr>
+        <w:t>Gender</w:t>
+      </w:r>
+    </w:p>
+    <w:p>
+      <w:pPr>
+        <w:pStyle w:val="Standard"/>
+      </w:pPr>
+    </w:p>
+    <w:p>
+      <w:pPr>
+        <w:pStyle w:val="Standard"/>
+      </w:pPr>
+      <w:r>
+        <w:rPr>
+          <w:noProof/>
+          <w:lang w:eastAsia="en-US" w:bidi="ar-SA"/>
+        </w:rPr>
+        <w:drawing>
+          <wp:inline distT="0" distB="0" distL="0" distR="0">
+            <wp:extent cx="6145546" cy="8166100"/>
+            <wp:effectExtent l="0" t="0" r="7620" b="6350"/>
+            <wp:docPr id="14" name="Picture 14"/>
+            <wp:cNvGraphicFramePr>
+              <a:graphicFrameLocks xmlns:a="http://schemas.openxmlformats.org/drawingml/2006/main" noChangeAspect="1"/>
+            </wp:cNvGraphicFramePr>
+            <a:graphic xmlns:a="http://schemas.openxmlformats.org/drawingml/2006/main">
+              <a:graphicData uri="http://schemas.openxmlformats.org/drawingml/2006/picture">
+                <pic:pic xmlns:pic="http://schemas.openxmlformats.org/drawingml/2006/picture">
+                  <pic:nvPicPr>
+                    <pic:cNvPr id="14" name="mean_proba_gender.png"/>
+                    <pic:cNvPicPr/>
+                  </pic:nvPicPr>
+                  <pic:blipFill>
+                    <a:blip r:embed="rId8" cstate="print">
+                      <a:extLst>
+                        <a:ext uri="{28A0092B-C50C-407E-A947-70E740481C1C}">
+                          <a14:useLocalDpi xmlns:a14="http://schemas.microsoft.com/office/drawing/2010/main" val="0"/>
+                        </a:ext>
+                      </a:extLst>
+                    </a:blip>
+                    <a:stretch>
+                      <a:fillRect/>
+                    </a:stretch>
+                  </pic:blipFill>
+                  <pic:spPr>
+                    <a:xfrm>
+                      <a:off x="0" y="0"/>
+                      <a:ext cx="6145885" cy="8166550"/>
+                    </a:xfrm>
+                    <a:prstGeom prst="rect">
+                      <a:avLst/>
+                    </a:prstGeom>
+                  </pic:spPr>
+                </pic:pic>
+              </a:graphicData>
+            </a:graphic>
+          </wp:inline>
+        </w:drawing>
+      </w:r>
+    </w:p>
+    <w:p>
+      <w:pPr>
+        <w:pStyle w:val="Standard"/>
+        <w:rPr>
+          <w:b/>
+          <w:iCs/>
+        </w:rPr>
+      </w:pPr>
+      <w:r>
+        <w:rPr>
+          <w:b/>
+          <w:iCs/>
+        </w:rPr>
+        <w:lastRenderedPageBreak/>
+        <w:t>Next section?</w:t>
+      </w:r>
+    </w:p>
+    <w:p>
+      <w:pPr>
+        <w:pStyle w:val="Standard"/>
+      </w:pPr>
+      <w:r>
+        <w:t>What’s next?</w:t>
+      </w:r>
     </w:p>
     <w:p>
       <w:pPr>
@@ -14983,6 +16740,230 @@
       </w:pPr>
       <w:bookmarkStart w:id="0" w:name="_GoBack"/>
       <w:bookmarkEnd w:id="0"/>
+    </w:p>
+    <w:p>
+      <w:pPr>
+        <w:pStyle w:val="Standard"/>
+      </w:pPr>
+    </w:p>
+    <w:p>
+      <w:pPr>
+        <w:pStyle w:val="Standard"/>
+        <w:rPr>
+          <w:b/>
+          <w:iCs/>
+        </w:rPr>
+      </w:pPr>
+      <w:r>
+        <w:rPr>
+          <w:b/>
+          <w:iCs/>
+        </w:rPr>
+        <w:t>Summary</w:t>
+      </w:r>
+    </w:p>
+    <w:p>
+      <w:pPr>
+        <w:pStyle w:val="Standard"/>
+      </w:pPr>
+      <w:r>
+        <w:t>Can I do more first?</w:t>
+      </w:r>
+    </w:p>
+    <w:p>
+      <w:pPr>
+        <w:pStyle w:val="Standard"/>
+      </w:pPr>
+    </w:p>
+    <w:p>
+      <w:pPr>
+        <w:pStyle w:val="Standard"/>
+      </w:pPr>
+    </w:p>
+    <w:p>
+      <w:pPr>
+        <w:pStyle w:val="Standard"/>
+      </w:pPr>
+    </w:p>
+    <w:p>
+      <w:pPr>
+        <w:pStyle w:val="Standard"/>
+      </w:pPr>
+    </w:p>
+    <w:p>
+      <w:pPr>
+        <w:pStyle w:val="Standard"/>
+      </w:pPr>
+    </w:p>
+    <w:p>
+      <w:pPr>
+        <w:pStyle w:val="Standard"/>
+      </w:pPr>
+    </w:p>
+    <w:p>
+      <w:pPr>
+        <w:pStyle w:val="Standard"/>
+      </w:pPr>
+    </w:p>
+    <w:p>
+      <w:pPr>
+        <w:pStyle w:val="Standard"/>
+      </w:pPr>
+    </w:p>
+    <w:p>
+      <w:pPr>
+        <w:pStyle w:val="Standard"/>
+      </w:pPr>
+    </w:p>
+    <w:p>
+      <w:pPr>
+        <w:pStyle w:val="Standard"/>
+      </w:pPr>
+    </w:p>
+    <w:p>
+      <w:pPr>
+        <w:pStyle w:val="Standard"/>
+      </w:pPr>
+    </w:p>
+    <w:p>
+      <w:pPr>
+        <w:pStyle w:val="Standard"/>
+      </w:pPr>
+    </w:p>
+    <w:p>
+      <w:pPr>
+        <w:pStyle w:val="Standard"/>
+      </w:pPr>
+    </w:p>
+    <w:p>
+      <w:pPr>
+        <w:pStyle w:val="Standard"/>
+      </w:pPr>
+    </w:p>
+    <w:p>
+      <w:pPr>
+        <w:pStyle w:val="Standard"/>
+      </w:pPr>
+    </w:p>
+    <w:p>
+      <w:pPr>
+        <w:pStyle w:val="Standard"/>
+      </w:pPr>
+    </w:p>
+    <w:p>
+      <w:pPr>
+        <w:pStyle w:val="Standard"/>
+      </w:pPr>
+    </w:p>
+    <w:p>
+      <w:pPr>
+        <w:pStyle w:val="Standard"/>
+      </w:pPr>
+    </w:p>
+    <w:p>
+      <w:pPr>
+        <w:pStyle w:val="Standard"/>
+      </w:pPr>
+    </w:p>
+    <w:p>
+      <w:pPr>
+        <w:pStyle w:val="Standard"/>
+      </w:pPr>
+    </w:p>
+    <w:p>
+      <w:pPr>
+        <w:pStyle w:val="Standard"/>
+      </w:pPr>
+    </w:p>
+    <w:p>
+      <w:pPr>
+        <w:pStyle w:val="Standard"/>
+      </w:pPr>
+    </w:p>
+    <w:p>
+      <w:pPr>
+        <w:pStyle w:val="Standard"/>
+      </w:pPr>
+    </w:p>
+    <w:p>
+      <w:pPr>
+        <w:pStyle w:val="Standard"/>
+      </w:pPr>
+    </w:p>
+    <w:p>
+      <w:pPr>
+        <w:pStyle w:val="Standard"/>
+      </w:pPr>
+    </w:p>
+    <w:p>
+      <w:pPr>
+        <w:pStyle w:val="Standard"/>
+      </w:pPr>
+    </w:p>
+    <w:p>
+      <w:pPr>
+        <w:pStyle w:val="Standard"/>
+      </w:pPr>
+    </w:p>
+    <w:p>
+      <w:pPr>
+        <w:pStyle w:val="Standard"/>
+      </w:pPr>
+    </w:p>
+    <w:p>
+      <w:pPr>
+        <w:pStyle w:val="Standard"/>
+      </w:pPr>
+    </w:p>
+    <w:p>
+      <w:pPr>
+        <w:pStyle w:val="Standard"/>
+      </w:pPr>
+    </w:p>
+    <w:p>
+      <w:pPr>
+        <w:pStyle w:val="Standard"/>
+      </w:pPr>
+    </w:p>
+    <w:p>
+      <w:pPr>
+        <w:pStyle w:val="Standard"/>
+      </w:pPr>
+    </w:p>
+    <w:p>
+      <w:pPr>
+        <w:pStyle w:val="Standard"/>
+      </w:pPr>
+    </w:p>
+    <w:p>
+      <w:pPr>
+        <w:pStyle w:val="Standard"/>
+      </w:pPr>
+    </w:p>
+    <w:p>
+      <w:pPr>
+        <w:pStyle w:val="Standard"/>
+      </w:pPr>
+    </w:p>
+    <w:p>
+      <w:pPr>
+        <w:pStyle w:val="Standard"/>
+      </w:pPr>
+    </w:p>
+    <w:p>
+      <w:pPr>
+        <w:pStyle w:val="Standard"/>
+      </w:pPr>
+    </w:p>
+    <w:p>
+      <w:pPr>
+        <w:pStyle w:val="Standard"/>
+      </w:pPr>
+    </w:p>
+    <w:p>
+      <w:pPr>
+        <w:pStyle w:val="Standard"/>
+      </w:pPr>
     </w:p>
     <w:p>
       <w:pPr>
@@ -15014,6 +16995,7 @@
           <w:sz w:val="32"/>
           <w:szCs w:val="32"/>
         </w:rPr>
+        <w:lastRenderedPageBreak/>
         <w:t>Acknowledgements</w:t>
       </w:r>
     </w:p>

</xml_diff>